<commit_message>
Iesāku lielo dizaina makulatūru.
</commit_message>
<xml_diff>
--- a/docs/MainDesignDoc.docx
+++ b/docs/MainDesignDoc.docx
@@ -1,6 +1,6 @@
 
 <file path=word/document.xml><?xml version="1.0" encoding="utf-8"?>
-<w:document xmlns:wpc="http://schemas.microsoft.com/office/word/2010/wordprocessingCanvas" xmlns:mc="http://schemas.openxmlformats.org/markup-compatibility/2006" xmlns:o="urn:schemas-microsoft-com:office:office" xmlns:r="http://schemas.openxmlformats.org/officeDocument/2006/relationships" xmlns:m="http://schemas.openxmlformats.org/officeDocument/2006/math" xmlns:v="urn:schemas-microsoft-com:vml" xmlns:wp14="http://schemas.microsoft.com/office/word/2010/wordprocessingDrawing" xmlns:wp="http://schemas.openxmlformats.org/drawingml/2006/wordprocessingDrawing" xmlns:w10="urn:schemas-microsoft-com:office:word" xmlns:w="http://schemas.openxmlformats.org/wordprocessingml/2006/main" xmlns:w14="http://schemas.microsoft.com/office/word/2010/wordml" xmlns:wpg="http://schemas.microsoft.com/office/word/2010/wordprocessingGroup" xmlns:wpi="http://schemas.microsoft.com/office/word/2010/wordprocessingInk" xmlns:wne="http://schemas.microsoft.com/office/word/2006/wordml" xmlns:wps="http://schemas.microsoft.com/office/word/2010/wordprocessingShape" mc:Ignorable="w14 wp14">
+<w:document xmlns:ve="http://schemas.openxmlformats.org/markup-compatibility/2006" xmlns:o="urn:schemas-microsoft-com:office:office" xmlns:r="http://schemas.openxmlformats.org/officeDocument/2006/relationships" xmlns:m="http://schemas.openxmlformats.org/officeDocument/2006/math" xmlns:v="urn:schemas-microsoft-com:vml" xmlns:wp="http://schemas.openxmlformats.org/drawingml/2006/wordprocessingDrawing" xmlns:w10="urn:schemas-microsoft-com:office:word" xmlns:w="http://schemas.openxmlformats.org/wordprocessingml/2006/main" xmlns:wne="http://schemas.microsoft.com/office/word/2006/wordml">
   <w:body>
     <w:p>
       <w:pPr>
@@ -25,7 +25,7 @@
       </w:r>
     </w:p>
     <w:p>
-      <w:hyperlink r:id="rId6" w:history="1">
+      <w:hyperlink r:id="rId5" w:history="1">
         <w:r>
           <w:rPr>
             <w:rStyle w:val="Hyperlink"/>
@@ -35,7 +35,7 @@
       </w:hyperlink>
     </w:p>
     <w:p>
-      <w:hyperlink r:id="rId7" w:history="1">
+      <w:hyperlink r:id="rId6" w:history="1">
         <w:r>
           <w:rPr>
             <w:rStyle w:val="Hyperlink"/>
@@ -79,12 +79,9 @@
         <w:t>rol centrā saņem sliktās ziņas:</w:t>
       </w:r>
       <w:r>
-        <w:t xml:space="preserve"> </w:t>
-      </w:r>
-      <w:r>
         <w:rPr>
           <w:noProof/>
-          <w:lang w:val="en-US"/>
+          <w:lang w:eastAsia="lv-LV"/>
         </w:rPr>
         <w:drawing>
           <wp:inline distT="0" distB="0" distL="0" distR="0">
@@ -104,7 +101,7 @@
                     </pic:cNvPicPr>
                   </pic:nvPicPr>
                   <pic:blipFill>
-                    <a:blip r:embed="rId8"/>
+                    <a:blip r:embed="rId7"/>
                     <a:srcRect/>
                     <a:stretch>
                       <a:fillRect/>
@@ -167,7 +164,7 @@
     </w:p>
     <w:p>
       <w:pPr>
-        <w:pStyle w:val="Heading2"/>
+        <w:pStyle w:val="Heading3"/>
       </w:pPr>
       <w:r>
         <w:lastRenderedPageBreak/>
@@ -232,104 +229,6 @@
       <w:pPr>
         <w:pStyle w:val="ListParagraph"/>
         <w:numPr>
-          <w:ilvl w:val="2"/>
-          <w:numId w:val="1"/>
-        </w:numPr>
-      </w:pPr>
-      <w:r>
-        <w:t>Kopējam materiālu daudzumam nevaidzētu parsniegt 4-5 kas var krietni apgrūtināt izstrādi un ar sarežģīt spēli.</w:t>
-      </w:r>
-    </w:p>
-    <w:p>
-      <w:pPr>
-        <w:pStyle w:val="ListParagraph"/>
-        <w:numPr>
-          <w:ilvl w:val="2"/>
-          <w:numId w:val="1"/>
-        </w:numPr>
-      </w:pPr>
-      <w:r>
-        <w:t xml:space="preserve">Materīaliem </w:t>
-      </w:r>
-      <w:r>
-        <w:t xml:space="preserve"> ir specifiski mērķi</w:t>
-      </w:r>
-    </w:p>
-    <w:p>
-      <w:pPr>
-        <w:pStyle w:val="ListParagraph"/>
-        <w:numPr>
-          <w:ilvl w:val="2"/>
-          <w:numId w:val="1"/>
-        </w:numPr>
-      </w:pPr>
-      <w:r>
-        <w:t xml:space="preserve">Materiālus spelētājs </w:t>
-      </w:r>
-      <w:r>
-        <w:rPr>
-          <w:i/>
-        </w:rPr>
-        <w:t>unlock-o</w:t>
-      </w:r>
-      <w:r>
-        <w:t xml:space="preserve"> progresējot pa līmeņiem.</w:t>
-      </w:r>
-    </w:p>
-    <w:p>
-      <w:pPr>
-        <w:pStyle w:val="ListParagraph"/>
-        <w:numPr>
-          <w:ilvl w:val="3"/>
-          <w:numId w:val="1"/>
-        </w:numPr>
-      </w:pPr>
-      <w:r>
-        <w:t>Koka dēlis</w:t>
-      </w:r>
-      <w:r>
-        <w:t xml:space="preserve"> - </w:t>
-      </w:r>
-      <w:r>
-        <w:t>priekš horizontālam platformām, bet neizturīgs priekš balstiem</w:t>
-      </w:r>
-    </w:p>
-    <w:p>
-      <w:pPr>
-        <w:pStyle w:val="ListParagraph"/>
-        <w:numPr>
-          <w:ilvl w:val="3"/>
-          <w:numId w:val="1"/>
-        </w:numPr>
-      </w:pPr>
-      <w:r>
-        <w:t>Tērauda  balsts</w:t>
-      </w:r>
-      <w:r>
-        <w:t xml:space="preserve"> - </w:t>
-      </w:r>
-      <w:r>
-        <w:t xml:space="preserve"> stabils, izturīgs, bet limitēts daudzums ?</w:t>
-      </w:r>
-    </w:p>
-    <w:p>
-      <w:pPr>
-        <w:pStyle w:val="ListParagraph"/>
-        <w:numPr>
-          <w:ilvl w:val="3"/>
-          <w:numId w:val="1"/>
-        </w:numPr>
-      </w:pPr>
-      <w:r>
-        <w:t>Virve  - ???</w:t>
-      </w:r>
-      <w:bookmarkStart w:id="0" w:name="_GoBack"/>
-      <w:bookmarkEnd w:id="0"/>
-    </w:p>
-    <w:p>
-      <w:pPr>
-        <w:pStyle w:val="ListParagraph"/>
-        <w:numPr>
           <w:ilvl w:val="1"/>
           <w:numId w:val="1"/>
         </w:numPr>
@@ -345,30 +244,6 @@
       <w:pPr>
         <w:pStyle w:val="ListParagraph"/>
         <w:numPr>
-          <w:ilvl w:val="2"/>
-          <w:numId w:val="1"/>
-        </w:numPr>
-      </w:pPr>
-      <w:r>
-        <w:t>Materiāliem vajadzētu būt  fiksētiem garumiem, piemēram 2x4 koka dēlim, lai ierobēžotu to lai spēlētājs nenovelk vienkārši rampu no viena stūra līdz mērķim.</w:t>
-      </w:r>
-    </w:p>
-    <w:p>
-      <w:pPr>
-        <w:pStyle w:val="ListParagraph"/>
-        <w:numPr>
-          <w:ilvl w:val="2"/>
-          <w:numId w:val="1"/>
-        </w:numPr>
-      </w:pPr>
-      <w:r>
-        <w:t>Objektu pievienošanai var mēģināt arī drag and drop mehānismu, bet varbūt tas var nebūt ērti.</w:t>
-      </w:r>
-    </w:p>
-    <w:p>
-      <w:pPr>
-        <w:pStyle w:val="ListParagraph"/>
-        <w:numPr>
           <w:ilvl w:val="1"/>
           <w:numId w:val="1"/>
         </w:numPr>
@@ -475,9 +350,6 @@
           <w:numId w:val="1"/>
         </w:numPr>
       </w:pPr>
-      <w:r>
-        <w:t xml:space="preserve"> </w:t>
-      </w:r>
       <w:r>
         <w:t>animācija, kur spēlētajam piešķir  proletārisma zvaigznes vai kaut kādus punktus atkarībā no tā cik labi veikts uzdevums (teiksim cik maz materiāli tika izmantoti)</w:t>
       </w:r>
@@ -529,8 +401,157 @@
 </file>
 
 <file path=word/numbering.xml><?xml version="1.0" encoding="utf-8"?>
-<w:numbering xmlns:wpc="http://schemas.microsoft.com/office/word/2010/wordprocessingCanvas" xmlns:mc="http://schemas.openxmlformats.org/markup-compatibility/2006" xmlns:o="urn:schemas-microsoft-com:office:office" xmlns:r="http://schemas.openxmlformats.org/officeDocument/2006/relationships" xmlns:m="http://schemas.openxmlformats.org/officeDocument/2006/math" xmlns:v="urn:schemas-microsoft-com:vml" xmlns:wp14="http://schemas.microsoft.com/office/word/2010/wordprocessingDrawing" xmlns:wp="http://schemas.openxmlformats.org/drawingml/2006/wordprocessingDrawing" xmlns:w10="urn:schemas-microsoft-com:office:word" xmlns:w="http://schemas.openxmlformats.org/wordprocessingml/2006/main" xmlns:w14="http://schemas.microsoft.com/office/word/2010/wordml" xmlns:wpg="http://schemas.microsoft.com/office/word/2010/wordprocessingGroup" xmlns:wpi="http://schemas.microsoft.com/office/word/2010/wordprocessingInk" xmlns:wne="http://schemas.microsoft.com/office/word/2006/wordml" xmlns:wps="http://schemas.microsoft.com/office/word/2010/wordprocessingShape" mc:Ignorable="w14 wp14">
+<w:numbering xmlns:ve="http://schemas.openxmlformats.org/markup-compatibility/2006" xmlns:o="urn:schemas-microsoft-com:office:office" xmlns:r="http://schemas.openxmlformats.org/officeDocument/2006/relationships" xmlns:m="http://schemas.openxmlformats.org/officeDocument/2006/math" xmlns:v="urn:schemas-microsoft-com:vml" xmlns:wp="http://schemas.openxmlformats.org/drawingml/2006/wordprocessingDrawing" xmlns:w10="urn:schemas-microsoft-com:office:word" xmlns:w="http://schemas.openxmlformats.org/wordprocessingml/2006/main" xmlns:wne="http://schemas.microsoft.com/office/word/2006/wordml">
   <w:abstractNum w:abstractNumId="0">
+    <w:nsid w:val="32A2294D"/>
+    <w:multiLevelType w:val="multilevel"/>
+    <w:tmpl w:val="39FCC52C"/>
+    <w:lvl w:ilvl="0">
+      <w:start w:val="1"/>
+      <w:numFmt w:val="bullet"/>
+      <w:lvlText w:val=""/>
+      <w:lvlJc w:val="left"/>
+      <w:pPr>
+        <w:tabs>
+          <w:tab w:val="num" w:pos="720"/>
+        </w:tabs>
+        <w:ind w:left="720" w:hanging="360"/>
+      </w:pPr>
+      <w:rPr>
+        <w:rFonts w:ascii="Symbol" w:hAnsi="Symbol" w:hint="default"/>
+        <w:sz w:val="20"/>
+      </w:rPr>
+    </w:lvl>
+    <w:lvl w:ilvl="1" w:tentative="1">
+      <w:start w:val="1"/>
+      <w:numFmt w:val="bullet"/>
+      <w:lvlText w:val=""/>
+      <w:lvlJc w:val="left"/>
+      <w:pPr>
+        <w:tabs>
+          <w:tab w:val="num" w:pos="1440"/>
+        </w:tabs>
+        <w:ind w:left="1440" w:hanging="360"/>
+      </w:pPr>
+      <w:rPr>
+        <w:rFonts w:ascii="Symbol" w:hAnsi="Symbol" w:hint="default"/>
+        <w:sz w:val="20"/>
+      </w:rPr>
+    </w:lvl>
+    <w:lvl w:ilvl="2" w:tentative="1">
+      <w:start w:val="1"/>
+      <w:numFmt w:val="bullet"/>
+      <w:lvlText w:val=""/>
+      <w:lvlJc w:val="left"/>
+      <w:pPr>
+        <w:tabs>
+          <w:tab w:val="num" w:pos="2160"/>
+        </w:tabs>
+        <w:ind w:left="2160" w:hanging="360"/>
+      </w:pPr>
+      <w:rPr>
+        <w:rFonts w:ascii="Symbol" w:hAnsi="Symbol" w:hint="default"/>
+        <w:sz w:val="20"/>
+      </w:rPr>
+    </w:lvl>
+    <w:lvl w:ilvl="3" w:tentative="1">
+      <w:start w:val="1"/>
+      <w:numFmt w:val="bullet"/>
+      <w:lvlText w:val=""/>
+      <w:lvlJc w:val="left"/>
+      <w:pPr>
+        <w:tabs>
+          <w:tab w:val="num" w:pos="2880"/>
+        </w:tabs>
+        <w:ind w:left="2880" w:hanging="360"/>
+      </w:pPr>
+      <w:rPr>
+        <w:rFonts w:ascii="Symbol" w:hAnsi="Symbol" w:hint="default"/>
+        <w:sz w:val="20"/>
+      </w:rPr>
+    </w:lvl>
+    <w:lvl w:ilvl="4" w:tentative="1">
+      <w:start w:val="1"/>
+      <w:numFmt w:val="bullet"/>
+      <w:lvlText w:val=""/>
+      <w:lvlJc w:val="left"/>
+      <w:pPr>
+        <w:tabs>
+          <w:tab w:val="num" w:pos="3600"/>
+        </w:tabs>
+        <w:ind w:left="3600" w:hanging="360"/>
+      </w:pPr>
+      <w:rPr>
+        <w:rFonts w:ascii="Symbol" w:hAnsi="Symbol" w:hint="default"/>
+        <w:sz w:val="20"/>
+      </w:rPr>
+    </w:lvl>
+    <w:lvl w:ilvl="5" w:tentative="1">
+      <w:start w:val="1"/>
+      <w:numFmt w:val="bullet"/>
+      <w:lvlText w:val=""/>
+      <w:lvlJc w:val="left"/>
+      <w:pPr>
+        <w:tabs>
+          <w:tab w:val="num" w:pos="4320"/>
+        </w:tabs>
+        <w:ind w:left="4320" w:hanging="360"/>
+      </w:pPr>
+      <w:rPr>
+        <w:rFonts w:ascii="Symbol" w:hAnsi="Symbol" w:hint="default"/>
+        <w:sz w:val="20"/>
+      </w:rPr>
+    </w:lvl>
+    <w:lvl w:ilvl="6" w:tentative="1">
+      <w:start w:val="1"/>
+      <w:numFmt w:val="bullet"/>
+      <w:lvlText w:val=""/>
+      <w:lvlJc w:val="left"/>
+      <w:pPr>
+        <w:tabs>
+          <w:tab w:val="num" w:pos="5040"/>
+        </w:tabs>
+        <w:ind w:left="5040" w:hanging="360"/>
+      </w:pPr>
+      <w:rPr>
+        <w:rFonts w:ascii="Symbol" w:hAnsi="Symbol" w:hint="default"/>
+        <w:sz w:val="20"/>
+      </w:rPr>
+    </w:lvl>
+    <w:lvl w:ilvl="7" w:tentative="1">
+      <w:start w:val="1"/>
+      <w:numFmt w:val="bullet"/>
+      <w:lvlText w:val=""/>
+      <w:lvlJc w:val="left"/>
+      <w:pPr>
+        <w:tabs>
+          <w:tab w:val="num" w:pos="5760"/>
+        </w:tabs>
+        <w:ind w:left="5760" w:hanging="360"/>
+      </w:pPr>
+      <w:rPr>
+        <w:rFonts w:ascii="Symbol" w:hAnsi="Symbol" w:hint="default"/>
+        <w:sz w:val="20"/>
+      </w:rPr>
+    </w:lvl>
+    <w:lvl w:ilvl="8" w:tentative="1">
+      <w:start w:val="1"/>
+      <w:numFmt w:val="bullet"/>
+      <w:lvlText w:val=""/>
+      <w:lvlJc w:val="left"/>
+      <w:pPr>
+        <w:tabs>
+          <w:tab w:val="num" w:pos="6480"/>
+        </w:tabs>
+        <w:ind w:left="6480" w:hanging="360"/>
+      </w:pPr>
+      <w:rPr>
+        <w:rFonts w:ascii="Symbol" w:hAnsi="Symbol" w:hint="default"/>
+        <w:sz w:val="20"/>
+      </w:rPr>
+    </w:lvl>
+  </w:abstractNum>
+  <w:abstractNum w:abstractNumId="1">
     <w:nsid w:val="7EB52DBA"/>
     <w:multiLevelType w:val="hybridMultilevel"/>
     <w:tmpl w:val="D3F4E3E2"/>
@@ -644,13 +665,16 @@
     </w:lvl>
   </w:abstractNum>
   <w:num w:numId="1">
+    <w:abstractNumId w:val="1"/>
+  </w:num>
+  <w:num w:numId="2">
     <w:abstractNumId w:val="0"/>
   </w:num>
 </w:numbering>
 </file>
 
 <file path=word/styles.xml><?xml version="1.0" encoding="utf-8"?>
-<w:styles xmlns:mc="http://schemas.openxmlformats.org/markup-compatibility/2006" xmlns:r="http://schemas.openxmlformats.org/officeDocument/2006/relationships" xmlns:w="http://schemas.openxmlformats.org/wordprocessingml/2006/main" xmlns:w14="http://schemas.microsoft.com/office/word/2010/wordml" mc:Ignorable="w14">
+<w:styles xmlns:r="http://schemas.openxmlformats.org/officeDocument/2006/relationships" xmlns:w="http://schemas.openxmlformats.org/wordprocessingml/2006/main">
   <w:docDefaults>
     <w:rPrDefault>
       <w:rPr>
@@ -867,6 +891,7 @@
     <w:uiPriority w:val="99"/>
     <w:semiHidden/>
     <w:unhideWhenUsed/>
+    <w:qFormat/>
     <w:tblPr>
       <w:tblInd w:w="0" w:type="dxa"/>
       <w:tblCellMar>

</xml_diff>